<commit_message>
Commited change on document
</commit_message>
<xml_diff>
--- a/Tutorial_Docker.docx
+++ b/Tutorial_Docker.docx
@@ -1204,13 +1204,48 @@
         </w:r>
       </w:hyperlink>
     </w:p>
+    <w:p>
+      <w:pPr>
+        <w:rPr>
+          <w:rStyle w:val="Hyperlink"/>
+        </w:rPr>
+      </w:pPr>
+      <w:proofErr w:type="gramStart"/>
+      <w:r>
+        <w:rPr>
+          <w:rStyle w:val="Hyperlink"/>
+        </w:rPr>
+        <w:t>Git :</w:t>
+      </w:r>
+      <w:proofErr w:type="gramEnd"/>
+      <w:r>
+        <w:rPr>
+          <w:rStyle w:val="Hyperlink"/>
+        </w:rPr>
+        <w:t xml:space="preserve">   </w:t>
+      </w:r>
+      <w:hyperlink r:id="rId7" w:history="1">
+        <w:r>
+          <w:rPr>
+            <w:rStyle w:val="Hyperlink"/>
+          </w:rPr>
+          <w:t>https://stackoverflow.com/questions/11696295/rejected-master-master-non-fast-forward</w:t>
+        </w:r>
+      </w:hyperlink>
+    </w:p>
+    <w:p>
+      <w:pPr>
+        <w:rPr>
+          <w:rStyle w:val="Hyperlink"/>
+        </w:rPr>
+      </w:pPr>
+      <w:bookmarkStart w:id="0" w:name="_GoBack"/>
+      <w:bookmarkEnd w:id="0"/>
+    </w:p>
     <w:p/>
     <w:p/>
     <w:p/>
-    <w:p>
-      <w:bookmarkStart w:id="0" w:name="_GoBack"/>
-      <w:bookmarkEnd w:id="0"/>
-    </w:p>
+    <w:p/>
     <w:sectPr>
       <w:pgSz w:w="12240" w:h="15840"/>
       <w:pgMar w:top="1440" w:right="1440" w:bottom="1440" w:left="1440" w:header="720" w:footer="720" w:gutter="0"/>

</xml_diff>